<commit_message>
backup on 16/10/2022 sweet 18 birthday
</commit_message>
<xml_diff>
--- a/DSA And Algo/TIPS.docx
+++ b/DSA And Algo/TIPS.docx
@@ -1156,6 +1156,516 @@
         <w:t>Also note that the usage of the simple String and than adding the new part in the time will take the more time only, Instead use the Stringbuilder as the String is an mutable Sequence and the StringBuilder is and non-mutable Sequece</w:t>
       </w:r>
     </w:p>
+    <w:p>
+      <w:pPr>
+        <w:pStyle w:val="NormalWeb"/>
+        <w:numPr>
+          <w:ilvl w:val="0"/>
+          <w:numId w:val="1"/>
+        </w:numPr>
+        <w:spacing w:before="30" w:beforeAutospacing="0" w:after="150" w:afterAutospacing="0"/>
+        <w:ind w:right="30"/>
+        <w:jc w:val="both"/>
+        <w:rPr>
+          <w:rFonts w:ascii="Nunito" w:hAnsi="Nunito"/>
+          <w:color w:val="000000"/>
+        </w:rPr>
+      </w:pPr>
+      <w:r>
+        <w:rPr>
+          <w:rStyle w:val="Strong"/>
+          <w:rFonts w:ascii="Nunito" w:hAnsi="Nunito"/>
+          <w:color w:val="000000"/>
+        </w:rPr>
+        <w:t>Backtracking</w:t>
+      </w:r>
+      <w:r>
+        <w:rPr>
+          <w:rFonts w:ascii="Nunito" w:hAnsi="Nunito"/>
+          <w:color w:val="000000"/>
+        </w:rPr>
+        <w:t xml:space="preserve"> is a technique based on algorithm to solve problem. It uses recursive calling to find the solution by building a solution step by step increasing </w:t>
+      </w:r>
+      <w:r>
+        <w:rPr>
+          <w:rFonts w:ascii="Nunito" w:hAnsi="Nunito"/>
+          <w:color w:val="000000"/>
+        </w:rPr>
+        <w:lastRenderedPageBreak/>
+        <w:t>values with time. It removes the solutions that doesn't give rise to the solution of the problem based on the constraints given to solve the problem.</w:t>
+      </w:r>
+    </w:p>
+    <w:p>
+      <w:pPr>
+        <w:pStyle w:val="NormalWeb"/>
+        <w:spacing w:before="30" w:beforeAutospacing="0" w:after="150" w:afterAutospacing="0"/>
+        <w:ind w:left="30" w:right="30" w:firstLine="360"/>
+        <w:jc w:val="both"/>
+        <w:rPr>
+          <w:rFonts w:ascii="Nunito" w:hAnsi="Nunito"/>
+          <w:color w:val="000000"/>
+        </w:rPr>
+      </w:pPr>
+      <w:r>
+        <w:rPr>
+          <w:rFonts w:ascii="Nunito" w:hAnsi="Nunito"/>
+          <w:color w:val="000000"/>
+        </w:rPr>
+        <w:sym w:font="Wingdings" w:char="F0E0"/>
+      </w:r>
+      <w:r>
+        <w:rPr>
+          <w:rFonts w:ascii="Nunito" w:hAnsi="Nunito"/>
+          <w:color w:val="000000"/>
+        </w:rPr>
+        <w:t>Backtracking algorithm is applied to some specific types of problems,</w:t>
+      </w:r>
+    </w:p>
+    <w:p>
+      <w:pPr>
+        <w:pStyle w:val="NormalWeb"/>
+        <w:numPr>
+          <w:ilvl w:val="0"/>
+          <w:numId w:val="3"/>
+        </w:numPr>
+        <w:spacing w:before="0" w:beforeAutospacing="0" w:after="0" w:afterAutospacing="0"/>
+        <w:ind w:left="1395"/>
+        <w:jc w:val="both"/>
+        <w:rPr>
+          <w:rFonts w:ascii="Nunito" w:hAnsi="Nunito"/>
+          <w:color w:val="000000"/>
+        </w:rPr>
+      </w:pPr>
+      <w:r>
+        <w:rPr>
+          <w:rFonts w:ascii="Nunito" w:hAnsi="Nunito"/>
+          <w:color w:val="000000"/>
+        </w:rPr>
+        <w:t>Decision problem used to find a feasible solution of the problem.</w:t>
+      </w:r>
+    </w:p>
+    <w:p>
+      <w:pPr>
+        <w:pStyle w:val="NormalWeb"/>
+        <w:numPr>
+          <w:ilvl w:val="0"/>
+          <w:numId w:val="3"/>
+        </w:numPr>
+        <w:spacing w:before="0" w:beforeAutospacing="0" w:after="0" w:afterAutospacing="0"/>
+        <w:ind w:left="1395"/>
+        <w:jc w:val="both"/>
+        <w:rPr>
+          <w:rFonts w:ascii="Nunito" w:hAnsi="Nunito"/>
+          <w:color w:val="000000"/>
+        </w:rPr>
+      </w:pPr>
+      <w:r>
+        <w:rPr>
+          <w:rFonts w:ascii="Nunito" w:hAnsi="Nunito"/>
+          <w:color w:val="000000"/>
+        </w:rPr>
+        <w:t>Optimisation problem used to find the best solution that can be applied.</w:t>
+      </w:r>
+    </w:p>
+    <w:p>
+      <w:pPr>
+        <w:pStyle w:val="NormalWeb"/>
+        <w:numPr>
+          <w:ilvl w:val="0"/>
+          <w:numId w:val="3"/>
+        </w:numPr>
+        <w:spacing w:before="0" w:beforeAutospacing="0" w:after="0" w:afterAutospacing="0"/>
+        <w:ind w:left="1395"/>
+        <w:jc w:val="both"/>
+        <w:rPr>
+          <w:rFonts w:ascii="Nunito" w:hAnsi="Nunito"/>
+          <w:color w:val="000000"/>
+        </w:rPr>
+      </w:pPr>
+      <w:r>
+        <w:rPr>
+          <w:rFonts w:ascii="Nunito" w:hAnsi="Nunito"/>
+          <w:color w:val="000000"/>
+        </w:rPr>
+        <w:t>Enumeration problem used to find the set of all feasible solutions of the problem.</w:t>
+      </w:r>
+    </w:p>
+    <w:p>
+      <w:pPr>
+        <w:pStyle w:val="NormalWeb"/>
+        <w:spacing w:before="30" w:beforeAutospacing="0" w:after="150" w:afterAutospacing="0"/>
+        <w:ind w:right="30"/>
+        <w:jc w:val="both"/>
+        <w:rPr>
+          <w:rFonts w:ascii="Nunito" w:hAnsi="Nunito"/>
+          <w:color w:val="000000"/>
+        </w:rPr>
+      </w:pPr>
+      <w:r>
+        <w:rPr>
+          <w:rFonts w:ascii="Nunito" w:hAnsi="Nunito"/>
+          <w:color w:val="000000"/>
+        </w:rPr>
+        <w:sym w:font="Wingdings" w:char="F0E0"/>
+      </w:r>
+      <w:r>
+        <w:rPr>
+          <w:rFonts w:ascii="Nunito" w:hAnsi="Nunito"/>
+          <w:color w:val="000000"/>
+        </w:rPr>
+        <w:t>In backtracking problem, the algorithm tries to find a sequence path to the solution which has some small checkpoints from where the problem can backtrack if no feasible solution is found for the problem.</w:t>
+      </w:r>
+    </w:p>
+    <w:p>
+      <w:pPr>
+        <w:pStyle w:val="NormalWeb"/>
+        <w:spacing w:before="30" w:beforeAutospacing="0" w:after="150" w:afterAutospacing="0"/>
+        <w:ind w:left="30" w:right="30"/>
+        <w:jc w:val="both"/>
+        <w:rPr>
+          <w:rFonts w:ascii="Nunito" w:hAnsi="Nunito"/>
+          <w:color w:val="000000"/>
+        </w:rPr>
+      </w:pPr>
+      <w:r>
+        <w:rPr>
+          <w:rFonts w:ascii="Nunito" w:hAnsi="Nunito"/>
+          <w:color w:val="000000"/>
+        </w:rPr>
+        <w:t>Example,</w:t>
+      </w:r>
+    </w:p>
+    <w:p>
+      <w:pPr>
+        <w:pStyle w:val="NormalWeb"/>
+        <w:spacing w:before="30" w:beforeAutospacing="0" w:after="150" w:afterAutospacing="0"/>
+        <w:ind w:left="30" w:right="30"/>
+        <w:jc w:val="both"/>
+        <w:rPr>
+          <w:rFonts w:ascii="Nunito" w:hAnsi="Nunito"/>
+          <w:color w:val="000000"/>
+        </w:rPr>
+      </w:pPr>
+      <w:r>
+        <w:rPr>
+          <w:rFonts w:ascii="Nunito" w:hAnsi="Nunito"/>
+          <w:noProof/>
+          <w:color w:val="000000"/>
+        </w:rPr>
+        <w:drawing>
+          <wp:inline distT="0" distB="0" distL="0" distR="0" wp14:anchorId="1FBB3958" wp14:editId="6C93AD46">
+            <wp:extent cx="2628900" cy="2030095"/>
+            <wp:effectExtent l="0" t="0" r="0" b="8255"/>
+            <wp:docPr id="3" name="Picture 3"/>
+            <wp:cNvGraphicFramePr>
+              <a:graphicFrameLocks xmlns:a="http://schemas.openxmlformats.org/drawingml/2006/main" noChangeAspect="1"/>
+            </wp:cNvGraphicFramePr>
+            <a:graphic xmlns:a="http://schemas.openxmlformats.org/drawingml/2006/main">
+              <a:graphicData uri="http://schemas.openxmlformats.org/drawingml/2006/picture">
+                <pic:pic xmlns:pic="http://schemas.openxmlformats.org/drawingml/2006/picture">
+                  <pic:nvPicPr>
+                    <pic:cNvPr id="0" name="Picture 1"/>
+                    <pic:cNvPicPr>
+                      <a:picLocks noChangeAspect="1" noChangeArrowheads="1"/>
+                    </pic:cNvPicPr>
+                  </pic:nvPicPr>
+                  <pic:blipFill>
+                    <a:blip r:embed="rId7">
+                      <a:extLst>
+                        <a:ext uri="{28A0092B-C50C-407E-A947-70E740481C1C}">
+                          <a14:useLocalDpi xmlns:a14="http://schemas.microsoft.com/office/drawing/2010/main" val="0"/>
+                        </a:ext>
+                      </a:extLst>
+                    </a:blip>
+                    <a:srcRect/>
+                    <a:stretch>
+                      <a:fillRect/>
+                    </a:stretch>
+                  </pic:blipFill>
+                  <pic:spPr bwMode="auto">
+                    <a:xfrm>
+                      <a:off x="0" y="0"/>
+                      <a:ext cx="2628900" cy="2030095"/>
+                    </a:xfrm>
+                    <a:prstGeom prst="rect">
+                      <a:avLst/>
+                    </a:prstGeom>
+                    <a:noFill/>
+                    <a:ln>
+                      <a:noFill/>
+                    </a:ln>
+                  </pic:spPr>
+                </pic:pic>
+              </a:graphicData>
+            </a:graphic>
+          </wp:inline>
+        </w:drawing>
+      </w:r>
+    </w:p>
+    <w:p>
+      <w:pPr>
+        <w:pStyle w:val="NormalWeb"/>
+        <w:spacing w:before="30" w:beforeAutospacing="0" w:after="150" w:afterAutospacing="0"/>
+        <w:ind w:left="30" w:right="30"/>
+        <w:jc w:val="both"/>
+        <w:rPr>
+          <w:rFonts w:ascii="Nunito" w:hAnsi="Nunito"/>
+          <w:color w:val="000000"/>
+        </w:rPr>
+      </w:pPr>
+      <w:r>
+        <w:rPr>
+          <w:rFonts w:ascii="Nunito" w:hAnsi="Nunito"/>
+          <w:color w:val="000000"/>
+        </w:rPr>
+        <w:sym w:font="Wingdings" w:char="F0E0"/>
+      </w:r>
+      <w:r>
+        <w:rPr>
+          <w:rFonts w:ascii="Nunito" w:hAnsi="Nunito"/>
+          <w:color w:val="000000"/>
+        </w:rPr>
+        <w:t>Here,Green is the start point, blue is the intermediate point, red are points with no feasible solution, dark green is end solution.</w:t>
+      </w:r>
+    </w:p>
+    <w:p>
+      <w:pPr>
+        <w:pStyle w:val="NormalWeb"/>
+        <w:spacing w:before="30" w:beforeAutospacing="0" w:after="150" w:afterAutospacing="0"/>
+        <w:ind w:left="30" w:right="30"/>
+        <w:jc w:val="both"/>
+        <w:rPr>
+          <w:rFonts w:ascii="Nunito" w:hAnsi="Nunito"/>
+          <w:color w:val="000000"/>
+        </w:rPr>
+      </w:pPr>
+      <w:r>
+        <w:rPr>
+          <w:rFonts w:ascii="Nunito" w:hAnsi="Nunito"/>
+          <w:color w:val="000000"/>
+        </w:rPr>
+        <w:sym w:font="Wingdings" w:char="F0E0"/>
+      </w:r>
+      <w:r>
+        <w:rPr>
+          <w:rFonts w:ascii="Nunito" w:hAnsi="Nunito"/>
+          <w:color w:val="000000"/>
+        </w:rPr>
+        <w:t>Here, when the algorithm propagates to an end to check if it is a solution or not, if it is then returns the solution otherwise backtracks to the point one step behind it to find track to the next point to find solution.</w:t>
+      </w:r>
+    </w:p>
+    <w:p>
+      <w:pPr>
+        <w:pStyle w:val="NormalWeb"/>
+        <w:numPr>
+          <w:ilvl w:val="0"/>
+          <w:numId w:val="1"/>
+        </w:numPr>
+        <w:spacing w:before="30" w:beforeAutospacing="0" w:after="150" w:afterAutospacing="0"/>
+        <w:ind w:right="30"/>
+        <w:jc w:val="both"/>
+        <w:rPr>
+          <w:rFonts w:ascii="Nunito" w:hAnsi="Nunito"/>
+          <w:color w:val="000000"/>
+        </w:rPr>
+      </w:pPr>
+      <w:r>
+        <w:rPr>
+          <w:rFonts w:ascii="Nunito" w:hAnsi="Nunito"/>
+          <w:color w:val="000000"/>
+        </w:rPr>
+        <w:t>Greedy algorithm is designed to achieve optimum solution for a given problem. In greedy algorithm approach, decisions are made from the given solution domain. As being greedy, the closest solution that seems to provide an optimum solution is chosen.</w:t>
+      </w:r>
+    </w:p>
+    <w:p>
+      <w:pPr>
+        <w:pStyle w:val="NormalWeb"/>
+        <w:spacing w:before="30" w:beforeAutospacing="0" w:after="150" w:afterAutospacing="0"/>
+        <w:ind w:left="30" w:right="30"/>
+        <w:jc w:val="both"/>
+        <w:rPr>
+          <w:rFonts w:ascii="Nunito" w:hAnsi="Nunito"/>
+          <w:color w:val="000000"/>
+        </w:rPr>
+      </w:pPr>
+      <w:r>
+        <w:rPr>
+          <w:rFonts w:ascii="Nunito" w:hAnsi="Nunito"/>
+          <w:color w:val="000000"/>
+        </w:rPr>
+        <w:sym w:font="Wingdings" w:char="F0E0"/>
+      </w:r>
+      <w:r>
+        <w:rPr>
+          <w:rFonts w:ascii="Nunito" w:hAnsi="Nunito"/>
+          <w:color w:val="000000"/>
+        </w:rPr>
+        <w:t>Greedy algorithms try to find a localized optimum solution, which may eventually lead to globally optimized solutions. However, generally greedy algorithms do not provide globally optimized solutions.</w:t>
+      </w:r>
+    </w:p>
+    <w:p>
+      <w:pPr>
+        <w:pStyle w:val="ListParagraph"/>
+        <w:numPr>
+          <w:ilvl w:val="0"/>
+          <w:numId w:val="1"/>
+        </w:numPr>
+        <w:spacing w:before="30" w:after="150" w:line="240" w:lineRule="auto"/>
+        <w:ind w:right="30"/>
+        <w:jc w:val="both"/>
+        <w:rPr>
+          <w:rFonts w:ascii="Nunito" w:eastAsia="Times New Roman" w:hAnsi="Nunito" w:cs="Times New Roman"/>
+          <w:color w:val="000000"/>
+          <w:sz w:val="24"/>
+          <w:szCs w:val="24"/>
+          <w:lang w:eastAsia="en-IN"/>
+        </w:rPr>
+      </w:pPr>
+      <w:r>
+        <w:rPr>
+          <w:rFonts w:ascii="Nunito" w:eastAsia="Times New Roman" w:hAnsi="Nunito" w:cs="Times New Roman"/>
+          <w:color w:val="000000"/>
+          <w:sz w:val="24"/>
+          <w:szCs w:val="24"/>
+          <w:lang w:eastAsia="en-IN"/>
+        </w:rPr>
+        <w:t>Dynamic Programming is one of the different algorithm paradigm. In this approach, the problems can be divided into some sub-problems and it stores the output of some previous subproblems to use them in future. It helps to reduce the computational time for the task.</w:t>
+      </w:r>
+    </w:p>
+    <w:p>
+      <w:pPr>
+        <w:spacing w:before="30" w:after="150" w:line="240" w:lineRule="auto"/>
+        <w:ind w:left="30" w:right="30"/>
+        <w:jc w:val="both"/>
+        <w:rPr>
+          <w:rFonts w:ascii="Nunito" w:eastAsia="Times New Roman" w:hAnsi="Nunito" w:cs="Times New Roman"/>
+          <w:color w:val="000000"/>
+          <w:sz w:val="24"/>
+          <w:szCs w:val="24"/>
+          <w:lang w:eastAsia="en-IN"/>
+        </w:rPr>
+      </w:pPr>
+      <w:r>
+        <w:rPr>
+          <w:rFonts w:ascii="Nunito" w:eastAsia="Times New Roman" w:hAnsi="Nunito" w:cs="Times New Roman"/>
+          <w:color w:val="000000"/>
+          <w:sz w:val="24"/>
+          <w:szCs w:val="24"/>
+          <w:lang w:eastAsia="en-IN"/>
+        </w:rPr>
+        <w:t>There are two types of the Dynamic Programming Technique −</w:t>
+      </w:r>
+    </w:p>
+    <w:p>
+      <w:pPr>
+        <w:numPr>
+          <w:ilvl w:val="0"/>
+          <w:numId w:val="5"/>
+        </w:numPr>
+        <w:spacing w:after="0" w:line="360" w:lineRule="atLeast"/>
+        <w:ind w:left="1395"/>
+        <w:rPr>
+          <w:rFonts w:ascii="Nunito" w:eastAsia="Times New Roman" w:hAnsi="Nunito" w:cs="Times New Roman"/>
+          <w:color w:val="000000"/>
+          <w:sz w:val="23"/>
+          <w:szCs w:val="23"/>
+          <w:lang w:eastAsia="en-IN"/>
+        </w:rPr>
+      </w:pPr>
+      <w:r>
+        <w:rPr>
+          <w:rFonts w:ascii="Nunito" w:eastAsia="Times New Roman" w:hAnsi="Nunito" w:cs="Times New Roman"/>
+          <w:color w:val="000000"/>
+          <w:sz w:val="23"/>
+          <w:szCs w:val="23"/>
+          <w:lang w:eastAsia="en-IN"/>
+        </w:rPr>
+        <w:lastRenderedPageBreak/>
+        <w:t>Overlapping Subproblem</w:t>
+      </w:r>
+    </w:p>
+    <w:p>
+      <w:pPr>
+        <w:numPr>
+          <w:ilvl w:val="0"/>
+          <w:numId w:val="5"/>
+        </w:numPr>
+        <w:spacing w:after="0" w:line="360" w:lineRule="atLeast"/>
+        <w:ind w:left="1395"/>
+        <w:rPr>
+          <w:rFonts w:ascii="Nunito" w:eastAsia="Times New Roman" w:hAnsi="Nunito" w:cs="Times New Roman"/>
+          <w:color w:val="000000"/>
+          <w:sz w:val="23"/>
+          <w:szCs w:val="23"/>
+          <w:lang w:eastAsia="en-IN"/>
+        </w:rPr>
+      </w:pPr>
+      <w:r>
+        <w:rPr>
+          <w:rFonts w:ascii="Nunito" w:eastAsia="Times New Roman" w:hAnsi="Nunito" w:cs="Times New Roman"/>
+          <w:color w:val="000000"/>
+          <w:sz w:val="23"/>
+          <w:szCs w:val="23"/>
+          <w:lang w:eastAsia="en-IN"/>
+        </w:rPr>
+        <w:t>Optimal Substructure</w:t>
+      </w:r>
+    </w:p>
+    <w:p>
+      <w:pPr>
+        <w:pStyle w:val="NormalWeb"/>
+        <w:numPr>
+          <w:ilvl w:val="0"/>
+          <w:numId w:val="1"/>
+        </w:numPr>
+        <w:spacing w:before="30" w:beforeAutospacing="0" w:after="150" w:afterAutospacing="0"/>
+        <w:ind w:right="30"/>
+        <w:jc w:val="both"/>
+        <w:rPr>
+          <w:rFonts w:ascii="Nunito" w:hAnsi="Nunito"/>
+          <w:color w:val="000000"/>
+        </w:rPr>
+      </w:pPr>
+      <w:r>
+        <w:rPr>
+          <w:rFonts w:ascii="Nunito" w:hAnsi="Nunito"/>
+          <w:color w:val="000000"/>
+        </w:rPr>
+        <w:t>Graph is a non-linear data-structure, which consists finite number of nodes and a set of edges which are used to connect a pair of nodes.</w:t>
+      </w:r>
+    </w:p>
+    <w:p>
+      <w:pPr>
+        <w:pStyle w:val="ListParagraph"/>
+        <w:numPr>
+          <w:ilvl w:val="0"/>
+          <w:numId w:val="1"/>
+        </w:numPr>
+        <w:autoSpaceDE w:val="0"/>
+        <w:autoSpaceDN w:val="0"/>
+        <w:adjustRightInd w:val="0"/>
+        <w:spacing w:after="0" w:line="240" w:lineRule="auto"/>
+        <w:rPr>
+          <w:rFonts w:cstheme="minorHAnsi"/>
+          <w:sz w:val="24"/>
+          <w:szCs w:val="24"/>
+        </w:rPr>
+      </w:pPr>
+      <w:r>
+        <w:rPr>
+          <w:rFonts w:ascii="Nunito" w:hAnsi="Nunito"/>
+          <w:color w:val="000000"/>
+        </w:rPr>
+        <w:sym w:font="Wingdings" w:char="F0E0"/>
+      </w:r>
+      <w:r>
+        <w:rPr>
+          <w:rFonts w:ascii="Nunito" w:hAnsi="Nunito"/>
+          <w:color w:val="000000"/>
+        </w:rPr>
+        <w:t>The graphs are used to solve some real-time problems to represent network etc. In different social networks, the graphs are used.</w:t>
+      </w:r>
+    </w:p>
     <w:sectPr>
       <w:pgSz w:w="11906" w:h="16838"/>
       <w:pgMar w:top="1440" w:right="1440" w:bottom="1440" w:left="1440" w:header="708" w:footer="708" w:gutter="0"/>
@@ -1257,8 +1767,493 @@
       </w:pPr>
     </w:lvl>
   </w:abstractNum>
+  <w:abstractNum w:abstractNumId="1" w15:restartNumberingAfterBreak="0">
+    <w:nsid w:val="20BE5236"/>
+    <w:multiLevelType w:val="multilevel"/>
+    <w:tmpl w:val="4022EBC2"/>
+    <w:lvl w:ilvl="0">
+      <w:start w:val="1"/>
+      <w:numFmt w:val="bullet"/>
+      <w:lvlText w:val=""/>
+      <w:lvlJc w:val="left"/>
+      <w:pPr>
+        <w:tabs>
+          <w:tab w:val="num" w:pos="720"/>
+        </w:tabs>
+        <w:ind w:left="720" w:hanging="360"/>
+      </w:pPr>
+      <w:rPr>
+        <w:rFonts w:ascii="Symbol" w:hAnsi="Symbol" w:hint="default"/>
+        <w:sz w:val="20"/>
+      </w:rPr>
+    </w:lvl>
+    <w:lvl w:ilvl="1" w:tentative="1">
+      <w:start w:val="1"/>
+      <w:numFmt w:val="bullet"/>
+      <w:lvlText w:val="o"/>
+      <w:lvlJc w:val="left"/>
+      <w:pPr>
+        <w:tabs>
+          <w:tab w:val="num" w:pos="1440"/>
+        </w:tabs>
+        <w:ind w:left="1440" w:hanging="360"/>
+      </w:pPr>
+      <w:rPr>
+        <w:rFonts w:ascii="Courier New" w:hAnsi="Courier New" w:hint="default"/>
+        <w:sz w:val="20"/>
+      </w:rPr>
+    </w:lvl>
+    <w:lvl w:ilvl="2" w:tentative="1">
+      <w:start w:val="1"/>
+      <w:numFmt w:val="bullet"/>
+      <w:lvlText w:val=""/>
+      <w:lvlJc w:val="left"/>
+      <w:pPr>
+        <w:tabs>
+          <w:tab w:val="num" w:pos="2160"/>
+        </w:tabs>
+        <w:ind w:left="2160" w:hanging="360"/>
+      </w:pPr>
+      <w:rPr>
+        <w:rFonts w:ascii="Wingdings" w:hAnsi="Wingdings" w:hint="default"/>
+        <w:sz w:val="20"/>
+      </w:rPr>
+    </w:lvl>
+    <w:lvl w:ilvl="3" w:tentative="1">
+      <w:start w:val="1"/>
+      <w:numFmt w:val="bullet"/>
+      <w:lvlText w:val=""/>
+      <w:lvlJc w:val="left"/>
+      <w:pPr>
+        <w:tabs>
+          <w:tab w:val="num" w:pos="2880"/>
+        </w:tabs>
+        <w:ind w:left="2880" w:hanging="360"/>
+      </w:pPr>
+      <w:rPr>
+        <w:rFonts w:ascii="Wingdings" w:hAnsi="Wingdings" w:hint="default"/>
+        <w:sz w:val="20"/>
+      </w:rPr>
+    </w:lvl>
+    <w:lvl w:ilvl="4" w:tentative="1">
+      <w:start w:val="1"/>
+      <w:numFmt w:val="bullet"/>
+      <w:lvlText w:val=""/>
+      <w:lvlJc w:val="left"/>
+      <w:pPr>
+        <w:tabs>
+          <w:tab w:val="num" w:pos="3600"/>
+        </w:tabs>
+        <w:ind w:left="3600" w:hanging="360"/>
+      </w:pPr>
+      <w:rPr>
+        <w:rFonts w:ascii="Wingdings" w:hAnsi="Wingdings" w:hint="default"/>
+        <w:sz w:val="20"/>
+      </w:rPr>
+    </w:lvl>
+    <w:lvl w:ilvl="5" w:tentative="1">
+      <w:start w:val="1"/>
+      <w:numFmt w:val="bullet"/>
+      <w:lvlText w:val=""/>
+      <w:lvlJc w:val="left"/>
+      <w:pPr>
+        <w:tabs>
+          <w:tab w:val="num" w:pos="4320"/>
+        </w:tabs>
+        <w:ind w:left="4320" w:hanging="360"/>
+      </w:pPr>
+      <w:rPr>
+        <w:rFonts w:ascii="Wingdings" w:hAnsi="Wingdings" w:hint="default"/>
+        <w:sz w:val="20"/>
+      </w:rPr>
+    </w:lvl>
+    <w:lvl w:ilvl="6" w:tentative="1">
+      <w:start w:val="1"/>
+      <w:numFmt w:val="bullet"/>
+      <w:lvlText w:val=""/>
+      <w:lvlJc w:val="left"/>
+      <w:pPr>
+        <w:tabs>
+          <w:tab w:val="num" w:pos="5040"/>
+        </w:tabs>
+        <w:ind w:left="5040" w:hanging="360"/>
+      </w:pPr>
+      <w:rPr>
+        <w:rFonts w:ascii="Wingdings" w:hAnsi="Wingdings" w:hint="default"/>
+        <w:sz w:val="20"/>
+      </w:rPr>
+    </w:lvl>
+    <w:lvl w:ilvl="7" w:tentative="1">
+      <w:start w:val="1"/>
+      <w:numFmt w:val="bullet"/>
+      <w:lvlText w:val=""/>
+      <w:lvlJc w:val="left"/>
+      <w:pPr>
+        <w:tabs>
+          <w:tab w:val="num" w:pos="5760"/>
+        </w:tabs>
+        <w:ind w:left="5760" w:hanging="360"/>
+      </w:pPr>
+      <w:rPr>
+        <w:rFonts w:ascii="Wingdings" w:hAnsi="Wingdings" w:hint="default"/>
+        <w:sz w:val="20"/>
+      </w:rPr>
+    </w:lvl>
+    <w:lvl w:ilvl="8" w:tentative="1">
+      <w:start w:val="1"/>
+      <w:numFmt w:val="bullet"/>
+      <w:lvlText w:val=""/>
+      <w:lvlJc w:val="left"/>
+      <w:pPr>
+        <w:tabs>
+          <w:tab w:val="num" w:pos="6480"/>
+        </w:tabs>
+        <w:ind w:left="6480" w:hanging="360"/>
+      </w:pPr>
+      <w:rPr>
+        <w:rFonts w:ascii="Wingdings" w:hAnsi="Wingdings" w:hint="default"/>
+        <w:sz w:val="20"/>
+      </w:rPr>
+    </w:lvl>
+  </w:abstractNum>
+  <w:abstractNum w:abstractNumId="2" w15:restartNumberingAfterBreak="0">
+    <w:nsid w:val="2975207B"/>
+    <w:multiLevelType w:val="hybridMultilevel"/>
+    <w:tmpl w:val="CB5E7F82"/>
+    <w:lvl w:ilvl="0" w:tplc="02968FEC">
+      <w:start w:val="1"/>
+      <w:numFmt w:val="decimal"/>
+      <w:lvlText w:val="%1."/>
+      <w:lvlJc w:val="left"/>
+      <w:pPr>
+        <w:ind w:left="390" w:hanging="360"/>
+      </w:pPr>
+      <w:rPr>
+        <w:rFonts w:hint="default"/>
+        <w:b/>
+      </w:rPr>
+    </w:lvl>
+    <w:lvl w:ilvl="1" w:tplc="40090019" w:tentative="1">
+      <w:start w:val="1"/>
+      <w:numFmt w:val="lowerLetter"/>
+      <w:lvlText w:val="%2."/>
+      <w:lvlJc w:val="left"/>
+      <w:pPr>
+        <w:ind w:left="1110" w:hanging="360"/>
+      </w:pPr>
+    </w:lvl>
+    <w:lvl w:ilvl="2" w:tplc="4009001B" w:tentative="1">
+      <w:start w:val="1"/>
+      <w:numFmt w:val="lowerRoman"/>
+      <w:lvlText w:val="%3."/>
+      <w:lvlJc w:val="right"/>
+      <w:pPr>
+        <w:ind w:left="1830" w:hanging="180"/>
+      </w:pPr>
+    </w:lvl>
+    <w:lvl w:ilvl="3" w:tplc="4009000F" w:tentative="1">
+      <w:start w:val="1"/>
+      <w:numFmt w:val="decimal"/>
+      <w:lvlText w:val="%4."/>
+      <w:lvlJc w:val="left"/>
+      <w:pPr>
+        <w:ind w:left="2550" w:hanging="360"/>
+      </w:pPr>
+    </w:lvl>
+    <w:lvl w:ilvl="4" w:tplc="40090019" w:tentative="1">
+      <w:start w:val="1"/>
+      <w:numFmt w:val="lowerLetter"/>
+      <w:lvlText w:val="%5."/>
+      <w:lvlJc w:val="left"/>
+      <w:pPr>
+        <w:ind w:left="3270" w:hanging="360"/>
+      </w:pPr>
+    </w:lvl>
+    <w:lvl w:ilvl="5" w:tplc="4009001B" w:tentative="1">
+      <w:start w:val="1"/>
+      <w:numFmt w:val="lowerRoman"/>
+      <w:lvlText w:val="%6."/>
+      <w:lvlJc w:val="right"/>
+      <w:pPr>
+        <w:ind w:left="3990" w:hanging="180"/>
+      </w:pPr>
+    </w:lvl>
+    <w:lvl w:ilvl="6" w:tplc="4009000F" w:tentative="1">
+      <w:start w:val="1"/>
+      <w:numFmt w:val="decimal"/>
+      <w:lvlText w:val="%7."/>
+      <w:lvlJc w:val="left"/>
+      <w:pPr>
+        <w:ind w:left="4710" w:hanging="360"/>
+      </w:pPr>
+    </w:lvl>
+    <w:lvl w:ilvl="7" w:tplc="40090019" w:tentative="1">
+      <w:start w:val="1"/>
+      <w:numFmt w:val="lowerLetter"/>
+      <w:lvlText w:val="%8."/>
+      <w:lvlJc w:val="left"/>
+      <w:pPr>
+        <w:ind w:left="5430" w:hanging="360"/>
+      </w:pPr>
+    </w:lvl>
+    <w:lvl w:ilvl="8" w:tplc="4009001B" w:tentative="1">
+      <w:start w:val="1"/>
+      <w:numFmt w:val="lowerRoman"/>
+      <w:lvlText w:val="%9."/>
+      <w:lvlJc w:val="right"/>
+      <w:pPr>
+        <w:ind w:left="6150" w:hanging="180"/>
+      </w:pPr>
+    </w:lvl>
+  </w:abstractNum>
+  <w:abstractNum w:abstractNumId="3" w15:restartNumberingAfterBreak="0">
+    <w:nsid w:val="4D613E1B"/>
+    <w:multiLevelType w:val="multilevel"/>
+    <w:tmpl w:val="A232F742"/>
+    <w:lvl w:ilvl="0">
+      <w:start w:val="1"/>
+      <w:numFmt w:val="bullet"/>
+      <w:lvlText w:val=""/>
+      <w:lvlJc w:val="left"/>
+      <w:pPr>
+        <w:tabs>
+          <w:tab w:val="num" w:pos="720"/>
+        </w:tabs>
+        <w:ind w:left="720" w:hanging="360"/>
+      </w:pPr>
+      <w:rPr>
+        <w:rFonts w:ascii="Symbol" w:hAnsi="Symbol" w:hint="default"/>
+        <w:sz w:val="20"/>
+      </w:rPr>
+    </w:lvl>
+    <w:lvl w:ilvl="1">
+      <w:start w:val="4"/>
+      <w:numFmt w:val="decimal"/>
+      <w:lvlText w:val="%2"/>
+      <w:lvlJc w:val="left"/>
+      <w:pPr>
+        <w:ind w:left="1440" w:hanging="360"/>
+      </w:pPr>
+      <w:rPr>
+        <w:rFonts w:hint="default"/>
+      </w:rPr>
+    </w:lvl>
+    <w:lvl w:ilvl="2" w:tentative="1">
+      <w:start w:val="1"/>
+      <w:numFmt w:val="bullet"/>
+      <w:lvlText w:val=""/>
+      <w:lvlJc w:val="left"/>
+      <w:pPr>
+        <w:tabs>
+          <w:tab w:val="num" w:pos="2160"/>
+        </w:tabs>
+        <w:ind w:left="2160" w:hanging="360"/>
+      </w:pPr>
+      <w:rPr>
+        <w:rFonts w:ascii="Wingdings" w:hAnsi="Wingdings" w:hint="default"/>
+        <w:sz w:val="20"/>
+      </w:rPr>
+    </w:lvl>
+    <w:lvl w:ilvl="3" w:tentative="1">
+      <w:start w:val="1"/>
+      <w:numFmt w:val="bullet"/>
+      <w:lvlText w:val=""/>
+      <w:lvlJc w:val="left"/>
+      <w:pPr>
+        <w:tabs>
+          <w:tab w:val="num" w:pos="2880"/>
+        </w:tabs>
+        <w:ind w:left="2880" w:hanging="360"/>
+      </w:pPr>
+      <w:rPr>
+        <w:rFonts w:ascii="Wingdings" w:hAnsi="Wingdings" w:hint="default"/>
+        <w:sz w:val="20"/>
+      </w:rPr>
+    </w:lvl>
+    <w:lvl w:ilvl="4" w:tentative="1">
+      <w:start w:val="1"/>
+      <w:numFmt w:val="bullet"/>
+      <w:lvlText w:val=""/>
+      <w:lvlJc w:val="left"/>
+      <w:pPr>
+        <w:tabs>
+          <w:tab w:val="num" w:pos="3600"/>
+        </w:tabs>
+        <w:ind w:left="3600" w:hanging="360"/>
+      </w:pPr>
+      <w:rPr>
+        <w:rFonts w:ascii="Wingdings" w:hAnsi="Wingdings" w:hint="default"/>
+        <w:sz w:val="20"/>
+      </w:rPr>
+    </w:lvl>
+    <w:lvl w:ilvl="5" w:tentative="1">
+      <w:start w:val="1"/>
+      <w:numFmt w:val="bullet"/>
+      <w:lvlText w:val=""/>
+      <w:lvlJc w:val="left"/>
+      <w:pPr>
+        <w:tabs>
+          <w:tab w:val="num" w:pos="4320"/>
+        </w:tabs>
+        <w:ind w:left="4320" w:hanging="360"/>
+      </w:pPr>
+      <w:rPr>
+        <w:rFonts w:ascii="Wingdings" w:hAnsi="Wingdings" w:hint="default"/>
+        <w:sz w:val="20"/>
+      </w:rPr>
+    </w:lvl>
+    <w:lvl w:ilvl="6" w:tentative="1">
+      <w:start w:val="1"/>
+      <w:numFmt w:val="bullet"/>
+      <w:lvlText w:val=""/>
+      <w:lvlJc w:val="left"/>
+      <w:pPr>
+        <w:tabs>
+          <w:tab w:val="num" w:pos="5040"/>
+        </w:tabs>
+        <w:ind w:left="5040" w:hanging="360"/>
+      </w:pPr>
+      <w:rPr>
+        <w:rFonts w:ascii="Wingdings" w:hAnsi="Wingdings" w:hint="default"/>
+        <w:sz w:val="20"/>
+      </w:rPr>
+    </w:lvl>
+    <w:lvl w:ilvl="7" w:tentative="1">
+      <w:start w:val="1"/>
+      <w:numFmt w:val="bullet"/>
+      <w:lvlText w:val=""/>
+      <w:lvlJc w:val="left"/>
+      <w:pPr>
+        <w:tabs>
+          <w:tab w:val="num" w:pos="5760"/>
+        </w:tabs>
+        <w:ind w:left="5760" w:hanging="360"/>
+      </w:pPr>
+      <w:rPr>
+        <w:rFonts w:ascii="Wingdings" w:hAnsi="Wingdings" w:hint="default"/>
+        <w:sz w:val="20"/>
+      </w:rPr>
+    </w:lvl>
+    <w:lvl w:ilvl="8" w:tentative="1">
+      <w:start w:val="1"/>
+      <w:numFmt w:val="bullet"/>
+      <w:lvlText w:val=""/>
+      <w:lvlJc w:val="left"/>
+      <w:pPr>
+        <w:tabs>
+          <w:tab w:val="num" w:pos="6480"/>
+        </w:tabs>
+        <w:ind w:left="6480" w:hanging="360"/>
+      </w:pPr>
+      <w:rPr>
+        <w:rFonts w:ascii="Wingdings" w:hAnsi="Wingdings" w:hint="default"/>
+        <w:sz w:val="20"/>
+      </w:rPr>
+    </w:lvl>
+  </w:abstractNum>
+  <w:abstractNum w:abstractNumId="4" w15:restartNumberingAfterBreak="0">
+    <w:nsid w:val="7019515F"/>
+    <w:multiLevelType w:val="hybridMultilevel"/>
+    <w:tmpl w:val="1C0412CE"/>
+    <w:lvl w:ilvl="0" w:tplc="4009000F">
+      <w:start w:val="1"/>
+      <w:numFmt w:val="decimal"/>
+      <w:lvlText w:val="%1."/>
+      <w:lvlJc w:val="left"/>
+      <w:pPr>
+        <w:ind w:left="720" w:hanging="360"/>
+      </w:pPr>
+      <w:rPr>
+        <w:rFonts w:hint="default"/>
+      </w:rPr>
+    </w:lvl>
+    <w:lvl w:ilvl="1" w:tplc="40090019" w:tentative="1">
+      <w:start w:val="1"/>
+      <w:numFmt w:val="lowerLetter"/>
+      <w:lvlText w:val="%2."/>
+      <w:lvlJc w:val="left"/>
+      <w:pPr>
+        <w:ind w:left="1440" w:hanging="360"/>
+      </w:pPr>
+    </w:lvl>
+    <w:lvl w:ilvl="2" w:tplc="4009001B" w:tentative="1">
+      <w:start w:val="1"/>
+      <w:numFmt w:val="lowerRoman"/>
+      <w:lvlText w:val="%3."/>
+      <w:lvlJc w:val="right"/>
+      <w:pPr>
+        <w:ind w:left="2160" w:hanging="180"/>
+      </w:pPr>
+    </w:lvl>
+    <w:lvl w:ilvl="3" w:tplc="4009000F" w:tentative="1">
+      <w:start w:val="1"/>
+      <w:numFmt w:val="decimal"/>
+      <w:lvlText w:val="%4."/>
+      <w:lvlJc w:val="left"/>
+      <w:pPr>
+        <w:ind w:left="2880" w:hanging="360"/>
+      </w:pPr>
+    </w:lvl>
+    <w:lvl w:ilvl="4" w:tplc="40090019" w:tentative="1">
+      <w:start w:val="1"/>
+      <w:numFmt w:val="lowerLetter"/>
+      <w:lvlText w:val="%5."/>
+      <w:lvlJc w:val="left"/>
+      <w:pPr>
+        <w:ind w:left="3600" w:hanging="360"/>
+      </w:pPr>
+    </w:lvl>
+    <w:lvl w:ilvl="5" w:tplc="4009001B" w:tentative="1">
+      <w:start w:val="1"/>
+      <w:numFmt w:val="lowerRoman"/>
+      <w:lvlText w:val="%6."/>
+      <w:lvlJc w:val="right"/>
+      <w:pPr>
+        <w:ind w:left="4320" w:hanging="180"/>
+      </w:pPr>
+    </w:lvl>
+    <w:lvl w:ilvl="6" w:tplc="4009000F" w:tentative="1">
+      <w:start w:val="1"/>
+      <w:numFmt w:val="decimal"/>
+      <w:lvlText w:val="%7."/>
+      <w:lvlJc w:val="left"/>
+      <w:pPr>
+        <w:ind w:left="5040" w:hanging="360"/>
+      </w:pPr>
+    </w:lvl>
+    <w:lvl w:ilvl="7" w:tplc="40090019" w:tentative="1">
+      <w:start w:val="1"/>
+      <w:numFmt w:val="lowerLetter"/>
+      <w:lvlText w:val="%8."/>
+      <w:lvlJc w:val="left"/>
+      <w:pPr>
+        <w:ind w:left="5760" w:hanging="360"/>
+      </w:pPr>
+    </w:lvl>
+    <w:lvl w:ilvl="8" w:tplc="4009001B" w:tentative="1">
+      <w:start w:val="1"/>
+      <w:numFmt w:val="lowerRoman"/>
+      <w:lvlText w:val="%9."/>
+      <w:lvlJc w:val="right"/>
+      <w:pPr>
+        <w:ind w:left="6480" w:hanging="180"/>
+      </w:pPr>
+    </w:lvl>
+  </w:abstractNum>
   <w:num w:numId="1" w16cid:durableId="390469142">
     <w:abstractNumId w:val="0"/>
+  </w:num>
+  <w:num w:numId="2" w16cid:durableId="81681762">
+    <w:abstractNumId w:val="4"/>
+  </w:num>
+  <w:num w:numId="3" w16cid:durableId="1205171165">
+    <w:abstractNumId w:val="1"/>
+  </w:num>
+  <w:num w:numId="4" w16cid:durableId="1111319635">
+    <w:abstractNumId w:val="2"/>
+  </w:num>
+  <w:num w:numId="5" w16cid:durableId="515731028">
+    <w:abstractNumId w:val="3"/>
   </w:num>
 </w:numbering>
 </file>
@@ -1700,6 +2695,34 @@
       <w:contextualSpacing/>
     </w:pPr>
   </w:style>
+  <w:style w:type="paragraph" w:styleId="NormalWeb">
+    <w:name w:val="Normal (Web)"/>
+    <w:basedOn w:val="Normal"/>
+    <w:uiPriority w:val="99"/>
+    <w:semiHidden/>
+    <w:unhideWhenUsed/>
+    <w:rsid w:val="0021563F"/>
+    <w:pPr>
+      <w:spacing w:before="100" w:beforeAutospacing="1" w:after="100" w:afterAutospacing="1" w:line="240" w:lineRule="auto"/>
+    </w:pPr>
+    <w:rPr>
+      <w:rFonts w:ascii="Times New Roman" w:eastAsia="Times New Roman" w:hAnsi="Times New Roman" w:cs="Times New Roman"/>
+      <w:sz w:val="24"/>
+      <w:szCs w:val="24"/>
+      <w:lang w:eastAsia="en-IN"/>
+    </w:rPr>
+  </w:style>
+  <w:style w:type="character" w:styleId="Strong">
+    <w:name w:val="Strong"/>
+    <w:basedOn w:val="DefaultParagraphFont"/>
+    <w:uiPriority w:val="22"/>
+    <w:qFormat/>
+    <w:rsid w:val="0021563F"/>
+    <w:rPr>
+      <w:b/>
+      <w:bCs/>
+    </w:rPr>
+  </w:style>
 </w:styles>
 </file>
 

</xml_diff>